<commit_message>
upraven model spatne propojovani vstupu a vystupu forem pripsano reseni
</commit_message>
<xml_diff>
--- a/Polacek_Milan_MOS6_Dolní_propust.docx
+++ b/Polacek_Milan_MOS6_Dolní_propust.docx
@@ -124,7 +124,7 @@
                 <w:noProof/>
                 <w:sz w:val="23"/>
                 <w:szCs w:val="23"/>
-                <w:lang w:eastAsia="ja-JP"/>
+                <w:lang w:eastAsia="cs-CZ"/>
               </w:rPr>
               <w:drawing>
                 <wp:inline distT="0" distB="0" distL="0" distR="0">
@@ -286,7 +286,7 @@
             <w:r>
               <w:rPr>
                 <w:noProof/>
-                <w:lang w:eastAsia="ja-JP"/>
+                <w:lang w:eastAsia="cs-CZ"/>
               </w:rPr>
               <w:drawing>
                 <wp:inline distT="0" distB="0" distL="0" distR="0">
@@ -381,7 +381,15 @@
         <w:ind w:left="426"/>
       </w:pPr>
       <w:r>
-        <w:t>Vytvořte model dolní propusti v rovnicovém vyjádření (</w:t>
+        <w:t xml:space="preserve">Vytvořte model dolní propusti v </w:t>
+      </w:r>
+      <w:proofErr w:type="spellStart"/>
+      <w:r>
+        <w:t>rovnicovém</w:t>
+      </w:r>
+      <w:proofErr w:type="spellEnd"/>
+      <w:r>
+        <w:t xml:space="preserve"> vyjádření (</w:t>
       </w:r>
       <w:proofErr w:type="spellStart"/>
       <w:r>
@@ -968,8 +976,6 @@
       <w:pPr>
         <w:pStyle w:val="Nadpis1"/>
       </w:pPr>
-      <w:bookmarkStart w:id="0" w:name="_GoBack"/>
-      <w:bookmarkEnd w:id="0"/>
       <w:r>
         <w:t>Bonus (+0.5b</w:t>
       </w:r>
@@ -1032,47 +1038,11 @@
         <w:spacing w:line="276" w:lineRule="auto"/>
       </w:pPr>
       <w:r>
-        <w:t>Dle pokynů v zadání jsem vytvořil model</w:t>
-      </w:r>
-      <w:r>
-        <w:t>y</w:t>
-      </w:r>
-      <w:r>
-        <w:t xml:space="preserve"> tzv. sledovače</w:t>
-      </w:r>
-      <w:r>
-        <w:t xml:space="preserve"> </w:t>
-      </w:r>
-      <w:r>
-        <w:t>a</w:t>
-      </w:r>
-      <w:r>
-        <w:t xml:space="preserve"> regulac</w:t>
-      </w:r>
-      <w:r>
-        <w:t>e</w:t>
-      </w:r>
-      <w:r>
-        <w:t>, který na zák</w:t>
-      </w:r>
-      <w:r>
-        <w:t xml:space="preserve">ladě </w:t>
-      </w:r>
-      <w:r>
-        <w:t>stanovených hranic</w:t>
-      </w:r>
-      <w:r>
-        <w:t xml:space="preserve"> (</w:t>
+        <w:t>Podle zadání jsem sestavil modely dolních propustí (</w:t>
       </w:r>
       <w:proofErr w:type="spellStart"/>
       <w:r>
-        <w:t>C</w:t>
-      </w:r>
-      <w:r>
-        <w:rPr>
-          <w:vertAlign w:val="subscript"/>
-        </w:rPr>
-        <w:t>min</w:t>
+        <w:t>DpBlock</w:t>
       </w:r>
       <w:proofErr w:type="spellEnd"/>
       <w:r>
@@ -1080,29 +1050,91 @@
       </w:r>
       <w:proofErr w:type="spellStart"/>
       <w:r>
-        <w:t>C</w:t>
-      </w:r>
-      <w:r>
-        <w:rPr>
-          <w:vertAlign w:val="subscript"/>
-        </w:rPr>
-        <w:t>max</w:t>
+        <w:t>DpEq</w:t>
       </w:r>
       <w:proofErr w:type="spellEnd"/>
       <w:r>
         <w:t>)</w:t>
       </w:r>
       <w:r>
-        <w:t xml:space="preserve"> </w:t>
-      </w:r>
-      <w:r>
-        <w:t>řídil hodnotu koncentrac</w:t>
-      </w:r>
-      <w:r>
-        <w:t>e (viz graf 1)</w:t>
-      </w:r>
+        <w:t xml:space="preserve">. K sestavení rovnicové dolní propusti (dále DP) jsem využil funkci </w:t>
+      </w:r>
+      <w:bookmarkStart w:id="0" w:name="_GoBack"/>
+      <w:proofErr w:type="spellStart"/>
+      <w:r>
+        <w:t>Instatiate</w:t>
+      </w:r>
+      <w:proofErr w:type="spellEnd"/>
+      <w:r>
+        <w:t xml:space="preserve"> Model</w:t>
+      </w:r>
+      <w:bookmarkEnd w:id="0"/>
+      <w:r>
+        <w:t xml:space="preserve">, kdy jsem si mohl alespoň přibližně zkontrolovat rovnice v </w:t>
+      </w:r>
+      <w:proofErr w:type="spellStart"/>
+      <w:r>
+        <w:t>DpBlock</w:t>
+      </w:r>
+      <w:proofErr w:type="spellEnd"/>
+      <w:r>
+        <w:t xml:space="preserve"> s </w:t>
+      </w:r>
+      <w:proofErr w:type="spellStart"/>
+      <w:r>
+        <w:t>DpEq</w:t>
+      </w:r>
+      <w:proofErr w:type="spellEnd"/>
       <w:r>
         <w:t>.</w:t>
+      </w:r>
+    </w:p>
+    <w:p>
+      <w:pPr>
+        <w:spacing w:line="276" w:lineRule="auto"/>
+      </w:pPr>
+      <w:r>
+        <w:t xml:space="preserve">Následně jsem modely porovnal v zapojení jako pro zapojení DP. Kde je vidět, že modely jsou totožné </w:t>
+      </w:r>
+      <w:proofErr w:type="gramStart"/>
+      <w:r>
+        <w:t>viz. graf</w:t>
+      </w:r>
+      <w:proofErr w:type="gramEnd"/>
+      <w:r>
+        <w:t xml:space="preserve"> 1. Kde je vidět, jak by se řeklo v elektrické analogii, nabíjecí křivka kondenzátoru.</w:t>
+      </w:r>
+    </w:p>
+    <w:p>
+      <w:pPr>
+        <w:spacing w:line="276" w:lineRule="auto"/>
+      </w:pPr>
+      <w:r>
+        <w:t xml:space="preserve">Dále jsem sestavil cévu, jak s modelem (resp. objektem) </w:t>
+      </w:r>
+      <w:proofErr w:type="spellStart"/>
+      <w:r>
+        <w:t>DpBlock</w:t>
+      </w:r>
+      <w:proofErr w:type="spellEnd"/>
+      <w:r>
+        <w:t>, tak i jak bylo v zadání s </w:t>
+      </w:r>
+      <w:proofErr w:type="spellStart"/>
+      <w:r>
+        <w:t>DpEq</w:t>
+      </w:r>
+      <w:proofErr w:type="spellEnd"/>
+      <w:r>
+        <w:t>.</w:t>
+      </w:r>
+    </w:p>
+    <w:p>
+      <w:pPr>
+        <w:spacing w:line="276" w:lineRule="auto"/>
+      </w:pPr>
+      <w:r>
+        <w:t>Následně jsem vytvořil model (resp. modely) dle obrázku 1 ze zadání.</w:t>
       </w:r>
     </w:p>
     <w:p>
@@ -1139,13 +1171,13 @@
             <w:r>
               <w:rPr>
                 <w:noProof/>
-                <w:lang w:eastAsia="ja-JP"/>
+                <w:lang w:eastAsia="cs-CZ"/>
               </w:rPr>
               <w:drawing>
                 <wp:inline distT="0" distB="0" distL="0" distR="0">
-                  <wp:extent cx="5400000" cy="2607586"/>
-                  <wp:effectExtent l="0" t="0" r="0" b="2540"/>
-                  <wp:docPr id="2" name="Obrázek 2" descr="C:\Users\Milhouse\Documents\Scholla\___FEL\21rocnik\MOS\5\Diskretni.png"/>
+                  <wp:extent cx="5543550" cy="2886075"/>
+                  <wp:effectExtent l="0" t="0" r="0" b="9525"/>
+                  <wp:docPr id="7" name="Obrázek 7" descr="C:\Users\Milhouse\Documents\Schule\FEL\21rocnik\MOS\6_cviceni\img\porovnaniBlocku.png"/>
                   <wp:cNvGraphicFramePr>
                     <a:graphicFrameLocks xmlns:a="http://schemas.openxmlformats.org/drawingml/2006/main" noChangeAspect="1"/>
                   </wp:cNvGraphicFramePr>
@@ -1153,7 +1185,7 @@
                     <a:graphicData uri="http://schemas.openxmlformats.org/drawingml/2006/picture">
                       <pic:pic xmlns:pic="http://schemas.openxmlformats.org/drawingml/2006/picture">
                         <pic:nvPicPr>
-                          <pic:cNvPr id="0" name="Picture 1" descr="C:\Users\Milhouse\Documents\Scholla\___FEL\21rocnik\MOS\5\Diskretni.png"/>
+                          <pic:cNvPr id="0" name="Picture 1" descr="C:\Users\Milhouse\Documents\Schule\FEL\21rocnik\MOS\6_cviceni\img\porovnaniBlocku.png"/>
                           <pic:cNvPicPr>
                             <a:picLocks noChangeAspect="1" noChangeArrowheads="1"/>
                           </pic:cNvPicPr>
@@ -1174,7 +1206,7 @@
                         <pic:spPr bwMode="auto">
                           <a:xfrm>
                             <a:off x="0" y="0"/>
-                            <a:ext cx="5400000" cy="2607586"/>
+                            <a:ext cx="5543550" cy="2886075"/>
                           </a:xfrm>
                           <a:prstGeom prst="rect">
                             <a:avLst/>
@@ -1208,33 +1240,8 @@
               <w:spacing w:line="276" w:lineRule="auto"/>
             </w:pPr>
             <w:r>
-              <w:t xml:space="preserve">Graf řízení koncentrace dle stanovených hranic </w:t>
+              <w:t>Porovnání křivek objemu v zapojení DP se zátěží</w:t>
             </w:r>
-            <w:proofErr w:type="spellStart"/>
-            <w:r>
-              <w:t>C</w:t>
-            </w:r>
-            <w:r>
-              <w:rPr>
-                <w:vertAlign w:val="subscript"/>
-              </w:rPr>
-              <w:t>min</w:t>
-            </w:r>
-            <w:proofErr w:type="spellEnd"/>
-            <w:r>
-              <w:t xml:space="preserve"> a </w:t>
-            </w:r>
-            <w:proofErr w:type="spellStart"/>
-            <w:r>
-              <w:t>C</w:t>
-            </w:r>
-            <w:r>
-              <w:rPr>
-                <w:vertAlign w:val="subscript"/>
-              </w:rPr>
-              <w:t>max</w:t>
-            </w:r>
-            <w:proofErr w:type="spellEnd"/>
           </w:p>
         </w:tc>
       </w:tr>
@@ -1251,179 +1258,22 @@
     <w:p>
       <w:pPr>
         <w:spacing w:line="276" w:lineRule="auto"/>
-      </w:pPr>
-      <w:r>
-        <w:t xml:space="preserve"> </w:t>
-      </w:r>
-      <w:r>
-        <w:t>Model nultého</w:t>
-      </w:r>
-      <w:r>
-        <w:t xml:space="preserve"> řádu je nepřesný v tom, že nemá ošetřené parametry pro záporné hodnoty</w:t>
-      </w:r>
-      <w:r>
-        <w:t xml:space="preserve"> a proto koncentrace při delší simulaci skončí v záporných hodnotách, což je nesmysl.</w:t>
-      </w:r>
-    </w:p>
-    <w:p>
-      <w:pPr>
-        <w:spacing w:line="276" w:lineRule="auto"/>
         <w:rPr>
           <w:rStyle w:val="null"/>
         </w:rPr>
       </w:pPr>
       <w:r>
-        <w:t xml:space="preserve"> </w:t>
-      </w:r>
-      <w:r>
-        <w:t xml:space="preserve">U modelu prvního řádu </w:t>
-      </w:r>
-      <w:r>
-        <w:rPr>
-          <w:rStyle w:val="null"/>
-        </w:rPr>
-        <w:t>to</w:t>
-      </w:r>
-      <w:r>
-        <w:rPr>
-          <w:rStyle w:val="null"/>
-        </w:rPr>
-        <w:t xml:space="preserve"> není uvažována saturace podávané </w:t>
-      </w:r>
-      <w:r>
-        <w:rPr>
-          <w:rStyle w:val="null"/>
-        </w:rPr>
-        <w:t>látka, a proto</w:t>
-      </w:r>
-      <w:r>
-        <w:rPr>
-          <w:rStyle w:val="null"/>
-        </w:rPr>
-        <w:t xml:space="preserve"> je model nepřesný.</w:t>
-      </w:r>
-    </w:p>
-    <w:p>
-      <w:pPr>
-        <w:spacing w:line="276" w:lineRule="auto"/>
-        <w:rPr>
-          <w:rStyle w:val="null"/>
-        </w:rPr>
-      </w:pPr>
-      <w:r>
-        <w:rPr>
-          <w:rStyle w:val="null"/>
-        </w:rPr>
-        <w:t xml:space="preserve"> Náš dvou kompartmentový systém zanedbává, že by každý kompartment měl mít vstup a výstup a v důsledku toho se jedná o dva kompartmenty zapojené paralelně. Látka se tedy oproti reálné situaci distribuuje ve stejnou dobu a stejnou rychlostí. Nevzniká tedy žádné tzv. dopravní zpoždění jako by se dělo u podání léku pacientovi.</w:t>
-      </w:r>
-    </w:p>
-    <w:p>
-      <w:pPr>
-        <w:spacing w:line="276" w:lineRule="auto"/>
-        <w:rPr>
-          <w:rStyle w:val="null"/>
-        </w:rPr>
-      </w:pPr>
-      <w:r>
-        <w:rPr>
-          <w:rStyle w:val="null"/>
-        </w:rPr>
-        <w:t xml:space="preserve"> Při přidání plicní eliminace nám vznikne systém s eliminací </w:t>
-      </w:r>
-      <w:r>
-        <w:rPr>
-          <w:rStyle w:val="null"/>
-        </w:rPr>
-        <w:t>nultého</w:t>
-      </w:r>
-      <w:r>
-        <w:rPr>
-          <w:rStyle w:val="null"/>
-        </w:rPr>
-        <w:t xml:space="preserve"> řádu</w:t>
-      </w:r>
-      <w:r>
-        <w:rPr>
-          <w:rStyle w:val="null"/>
-        </w:rPr>
+        <w:t>U modelu je potřeba z cévou potřeba přidat ještě jeden odpor. A to proto, že by při nulovém odporu byl nekonečně vysoký tok viz. analogie z Ohmova zákona, kdy by při nulovém odporu byl</w:t>
+      </w:r>
+      <w:r>
+        <w:t xml:space="preserve"> teoreticky</w:t>
+      </w:r>
+      <w:r>
+        <w:t xml:space="preserve"> nekonečně velký proud</w:t>
+      </w:r>
+      <w:r>
         <w:t>.</w:t>
       </w:r>
-    </w:p>
-    <w:p>
-      <w:pPr>
-        <w:spacing w:line="276" w:lineRule="auto"/>
-        <w:rPr>
-          <w:rStyle w:val="null"/>
-        </w:rPr>
-      </w:pPr>
-      <w:r>
-        <w:rPr>
-          <w:rStyle w:val="null"/>
-        </w:rPr>
-        <w:t xml:space="preserve"> </w:t>
-      </w:r>
-      <w:r>
-        <w:rPr>
-          <w:rStyle w:val="null"/>
-        </w:rPr>
-        <w:t xml:space="preserve">Rozdíl mezi nultým a prvním řádem je, že koncentrace u nultého řádu klesá lineárně a u prvního řádu klesá </w:t>
-      </w:r>
-      <w:r>
-        <w:rPr>
-          <w:rStyle w:val="null"/>
-        </w:rPr>
-        <w:t xml:space="preserve">patrně podle </w:t>
-      </w:r>
-      <w:r>
-        <w:rPr>
-          <w:rStyle w:val="null"/>
-        </w:rPr>
-        <w:t>exponenciál</w:t>
-      </w:r>
-      <w:r>
-        <w:rPr>
-          <w:rStyle w:val="null"/>
-        </w:rPr>
-        <w:t>y</w:t>
-      </w:r>
-      <w:r>
-        <w:rPr>
-          <w:rStyle w:val="null"/>
-        </w:rPr>
-        <w:t xml:space="preserve"> (viz </w:t>
-      </w:r>
-      <w:r>
-        <w:rPr>
-          <w:rStyle w:val="null"/>
-        </w:rPr>
-        <w:t>graf</w:t>
-      </w:r>
-      <w:r>
-        <w:rPr>
-          <w:rStyle w:val="null"/>
-        </w:rPr>
-        <w:t xml:space="preserve"> </w:t>
-      </w:r>
-      <w:r>
-        <w:rPr>
-          <w:rStyle w:val="null"/>
-        </w:rPr>
-        <w:t>2</w:t>
-      </w:r>
-      <w:r>
-        <w:rPr>
-          <w:rStyle w:val="null"/>
-        </w:rPr>
-        <w:t>).</w:t>
-      </w:r>
-    </w:p>
-    <w:p>
-      <w:pPr>
-        <w:spacing w:line="276" w:lineRule="auto"/>
-        <w:rPr>
-          <w:rStyle w:val="null"/>
-        </w:rPr>
-      </w:pPr>
     </w:p>
     <w:tbl>
       <w:tblPr>
@@ -1454,7 +1304,7 @@
             <w:r>
               <w:rPr>
                 <w:noProof/>
-                <w:lang w:eastAsia="ja-JP"/>
+                <w:lang w:eastAsia="cs-CZ"/>
               </w:rPr>
               <w:lastRenderedPageBreak/>
               <w:drawing>
@@ -1590,7 +1440,7 @@
             <w:r>
               <w:rPr>
                 <w:noProof/>
-                <w:lang w:eastAsia="ja-JP"/>
+                <w:lang w:eastAsia="cs-CZ"/>
               </w:rPr>
               <w:drawing>
                 <wp:inline distT="0" distB="0" distL="0" distR="0">
@@ -1827,7 +1677,7 @@
             <w:r>
               <w:rPr>
                 <w:noProof/>
-                <w:lang w:eastAsia="ja-JP"/>
+                <w:lang w:eastAsia="cs-CZ"/>
               </w:rPr>
               <w:drawing>
                 <wp:inline distT="0" distB="0" distL="0" distR="0" wp14:anchorId="5F9AD413" wp14:editId="51C6C9FF">
@@ -4125,7 +3975,7 @@
 </file>
 
 <file path=customXml/itemProps1.xml><?xml version="1.0" encoding="utf-8"?>
-<ds:datastoreItem xmlns:ds="http://schemas.openxmlformats.org/officeDocument/2006/customXml" ds:itemID="{7A284BAD-DF31-449A-B7EE-A2FD2E440A2A}">
+<ds:datastoreItem xmlns:ds="http://schemas.openxmlformats.org/officeDocument/2006/customXml" ds:itemID="{213383D7-8F1D-43A1-AF9C-A0BDAE780E38}">
   <ds:schemaRefs>
     <ds:schemaRef ds:uri="http://schemas.openxmlformats.org/officeDocument/2006/bibliography"/>
   </ds:schemaRefs>

</xml_diff>